<commit_message>
Add recruiment report ADD more debug statements
</commit_message>
<xml_diff>
--- a/docs/Craigs_notes.docx
+++ b/docs/Craigs_notes.docx
@@ -543,6 +543,120 @@
       </w:pPr>
       <w:r>
         <w:rPr/>
+        <w:t>Sequence in annual time step</w:t>
+      </w:r>
+    </w:p>
+    <w:p>
+      <w:pPr>
+        <w:pStyle w:val="Normal"/>
+        <w:rPr/>
+      </w:pPr>
+      <w:r>
+        <w:rPr/>
+        <w:tab/>
+        <w:t xml:space="preserve">-Ageing (this is implicit, age = current_year – birth_year) this means they start at year = 0, </w:t>
+      </w:r>
+    </w:p>
+    <w:p>
+      <w:pPr>
+        <w:pStyle w:val="Normal"/>
+        <w:rPr/>
+      </w:pPr>
+      <w:r>
+        <w:rPr/>
+        <w:tab/>
+        <w:tab/>
+        <w:t>This will need some consideration</w:t>
+      </w:r>
+    </w:p>
+    <w:p>
+      <w:pPr>
+        <w:pStyle w:val="Normal"/>
+        <w:rPr/>
+      </w:pPr>
+      <w:r>
+        <w:rPr/>
+        <w:tab/>
+        <w:t>-</w:t>
+      </w:r>
+      <w:r>
+        <w:rPr/>
+        <w:t>Recruitment</w:t>
+      </w:r>
+    </w:p>
+    <w:p>
+      <w:pPr>
+        <w:pStyle w:val="Normal"/>
+        <w:rPr/>
+      </w:pPr>
+      <w:r>
+        <w:rPr/>
+        <w:tab/>
+        <w:t>-</w:t>
+      </w:r>
+      <w:r>
+        <w:rPr/>
+        <w:t>mortality</w:t>
+      </w:r>
+    </w:p>
+    <w:p>
+      <w:pPr>
+        <w:pStyle w:val="Normal"/>
+        <w:rPr/>
+      </w:pPr>
+      <w:r>
+        <w:rPr/>
+        <w:tab/>
+        <w:t>-</w:t>
+      </w:r>
+      <w:r>
+        <w:rPr/>
+        <w:t>growth</w:t>
+      </w:r>
+    </w:p>
+    <w:p>
+      <w:pPr>
+        <w:pStyle w:val="Normal"/>
+        <w:rPr/>
+      </w:pPr>
+      <w:r>
+        <w:rPr/>
+        <w:tab/>
+        <w:t>-</w:t>
+      </w:r>
+      <w:r>
+        <w:rPr/>
+        <w:t>maturity</w:t>
+      </w:r>
+    </w:p>
+    <w:p>
+      <w:pPr>
+        <w:pStyle w:val="Normal"/>
+        <w:rPr/>
+      </w:pPr>
+      <w:r>
+        <w:rPr/>
+        <w:tab/>
+        <w:t>-</w:t>
+      </w:r>
+      <w:r>
+        <w:rPr/>
+        <w:t>movement</w:t>
+      </w:r>
+    </w:p>
+    <w:p>
+      <w:pPr>
+        <w:pStyle w:val="Normal"/>
+        <w:rPr/>
+      </w:pPr>
+      <w:r>
+        <w:rPr/>
+        <w:tab/>
+        <w:t>-</w:t>
+      </w:r>
+      <w:r>
+        <w:rPr/>
+        <w:t>shedding</w:t>
       </w:r>
     </w:p>
     <w:p>
@@ -572,6 +686,35 @@
       <w:r>
         <w:rPr/>
         <w:t>Find out if the scalar object scales weight or numebers?</w:t>
+      </w:r>
+    </w:p>
+    <w:p>
+      <w:pPr>
+        <w:pStyle w:val="Normal"/>
+        <w:rPr/>
+      </w:pPr>
+      <w:r>
+        <w:rPr/>
+        <w:tab/>
+        <w:t>So the scalar is a weight conversion so numbers in the model are arbitary</w:t>
+      </w:r>
+    </w:p>
+    <w:p>
+      <w:pPr>
+        <w:pStyle w:val="Normal"/>
+        <w:rPr/>
+      </w:pPr>
+      <w:r>
+        <w:rPr/>
+      </w:r>
+    </w:p>
+    <w:p>
+      <w:pPr>
+        <w:pStyle w:val="Normal"/>
+        <w:rPr/>
+      </w:pPr>
+      <w:r>
+        <w:rPr/>
       </w:r>
     </w:p>
     <w:p>

</xml_diff>

<commit_message>
add actual age as a characteristic on the Fish class
</commit_message>
<xml_diff>
--- a/docs/Craigs_notes.docx
+++ b/docs/Craigs_notes.docx
@@ -577,68 +577,321 @@
       <w:r>
         <w:rPr/>
         <w:tab/>
-        <w:t>-</w:t>
-      </w:r>
-      <w:r>
-        <w:rPr/>
-        <w:t>Recruitment</w:t>
-      </w:r>
-    </w:p>
-    <w:p>
-      <w:pPr>
-        <w:pStyle w:val="Normal"/>
-        <w:rPr/>
-      </w:pPr>
-      <w:r>
-        <w:rPr/>
-        <w:tab/>
-        <w:t>-</w:t>
-      </w:r>
-      <w:r>
-        <w:rPr/>
-        <w:t>mortality</w:t>
-      </w:r>
-    </w:p>
-    <w:p>
-      <w:pPr>
-        <w:pStyle w:val="Normal"/>
-        <w:rPr/>
-      </w:pPr>
-      <w:r>
-        <w:rPr/>
-        <w:tab/>
-        <w:t>-</w:t>
-      </w:r>
-      <w:r>
-        <w:rPr/>
-        <w:t>growth</w:t>
-      </w:r>
-    </w:p>
-    <w:p>
-      <w:pPr>
-        <w:pStyle w:val="Normal"/>
-        <w:rPr/>
-      </w:pPr>
-      <w:r>
-        <w:rPr/>
-        <w:tab/>
-        <w:t>-</w:t>
-      </w:r>
-      <w:r>
-        <w:rPr/>
-        <w:t>maturity</w:t>
-      </w:r>
-    </w:p>
-    <w:p>
-      <w:pPr>
-        <w:pStyle w:val="Normal"/>
-        <w:rPr/>
-      </w:pPr>
-      <w:r>
-        <w:rPr/>
-        <w:tab/>
-        <w:t>-</w:t>
-      </w:r>
+        <w:t>-Recruitment</w:t>
+      </w:r>
+    </w:p>
+    <w:p>
+      <w:pPr>
+        <w:pStyle w:val="Normal"/>
+        <w:rPr/>
+      </w:pPr>
+      <w:r>
+        <w:rPr/>
+        <w:tab/>
+        <w:t>-mortality</w:t>
+      </w:r>
+    </w:p>
+    <w:p>
+      <w:pPr>
+        <w:pStyle w:val="Normal"/>
+        <w:rPr/>
+      </w:pPr>
+      <w:r>
+        <w:rPr/>
+        <w:tab/>
+        <w:t>-growth</w:t>
+      </w:r>
+    </w:p>
+    <w:p>
+      <w:pPr>
+        <w:pStyle w:val="Normal"/>
+        <w:rPr/>
+      </w:pPr>
+      <w:r>
+        <w:rPr/>
+        <w:tab/>
+        <w:t>-maturity</w:t>
+      </w:r>
+    </w:p>
+    <w:p>
+      <w:pPr>
+        <w:pStyle w:val="Normal"/>
+        <w:rPr/>
+      </w:pPr>
+      <w:r>
+        <w:rPr/>
+        <w:tab/>
+        <w:t>-movement</w:t>
+      </w:r>
+    </w:p>
+    <w:p>
+      <w:pPr>
+        <w:pStyle w:val="Normal"/>
+        <w:rPr/>
+      </w:pPr>
+      <w:r>
+        <w:rPr/>
+        <w:tab/>
+        <w:t>-shedding</w:t>
+      </w:r>
+    </w:p>
+    <w:p>
+      <w:pPr>
+        <w:pStyle w:val="Normal"/>
+        <w:rPr/>
+      </w:pPr>
+      <w:r>
+        <w:rPr/>
+      </w:r>
+    </w:p>
+    <w:p>
+      <w:pPr>
+        <w:pStyle w:val="Normal"/>
+        <w:rPr/>
+      </w:pPr>
+      <w:r>
+        <w:rPr/>
+        <w:t>Questions as I get stuck into this beast.</w:t>
+      </w:r>
+    </w:p>
+    <w:p>
+      <w:pPr>
+        <w:pStyle w:val="Normal"/>
+        <w:rPr/>
+      </w:pPr>
+      <w:r>
+        <w:rPr/>
+        <w:t>Find out if the scalar object scales weight or numebers?</w:t>
+      </w:r>
+    </w:p>
+    <w:p>
+      <w:pPr>
+        <w:pStyle w:val="Normal"/>
+        <w:rPr/>
+      </w:pPr>
+      <w:r>
+        <w:rPr/>
+        <w:tab/>
+        <w:t>So the scalar is a weight conversion so numbers in the model are arbitary</w:t>
+      </w:r>
+    </w:p>
+    <w:p>
+      <w:pPr>
+        <w:pStyle w:val="Normal"/>
+        <w:rPr/>
+      </w:pPr>
+      <w:r>
+        <w:rPr/>
+      </w:r>
+    </w:p>
+    <w:p>
+      <w:pPr>
+        <w:pStyle w:val="Normal"/>
+        <w:rPr/>
+      </w:pPr>
+      <w:r>
+        <w:rPr/>
+      </w:r>
+    </w:p>
+    <w:p>
+      <w:pPr>
+        <w:pStyle w:val="Normal"/>
+        <w:rPr>
+          <w:b/>
+          <w:b/>
+          <w:bCs/>
+          <w:sz w:val="30"/>
+          <w:szCs w:val="30"/>
+        </w:rPr>
+      </w:pPr>
+      <w:r>
+        <w:rPr>
+          <w:b/>
+          <w:bCs/>
+          <w:sz w:val="30"/>
+          <w:szCs w:val="30"/>
+        </w:rPr>
+        <w:t>Getting down and dirty</w:t>
+      </w:r>
+    </w:p>
+    <w:p>
+      <w:pPr>
+        <w:pStyle w:val="Normal"/>
+        <w:rPr/>
+      </w:pPr>
+      <w:r>
+        <w:rPr/>
+      </w:r>
+    </w:p>
+    <w:p>
+      <w:pPr>
+        <w:pStyle w:val="Normal"/>
+        <w:rPr/>
+      </w:pPr>
+      <w:r>
+        <w:rPr/>
+        <w:t>I have quite nailed it down yet, but I think there is an in consistency with the concept of ageing and growing.</w:t>
+      </w:r>
+    </w:p>
+    <w:p>
+      <w:pPr>
+        <w:pStyle w:val="Normal"/>
+        <w:rPr/>
+      </w:pPr>
+      <w:r>
+        <w:rPr/>
+      </w:r>
+    </w:p>
+    <w:p>
+      <w:pPr>
+        <w:pStyle w:val="Normal"/>
+        <w:rPr/>
+      </w:pPr>
+      <w:r>
+        <w:rPr/>
+        <w:t xml:space="preserve">Currently age is an implicit character of an agent, that is (current_year – birth_year), so in effect ageing occurs between annual cycles/time_steps. </w:t>
+      </w:r>
+    </w:p>
+    <w:p>
+      <w:pPr>
+        <w:pStyle w:val="Normal"/>
+        <w:rPr/>
+      </w:pPr>
+      <w:r>
+        <w:rPr/>
+      </w:r>
+    </w:p>
+    <w:p>
+      <w:pPr>
+        <w:pStyle w:val="Normal"/>
+        <w:rPr/>
+      </w:pPr>
+      <w:r>
+        <w:rPr/>
+        <w:t>How ever growth occurs in the middle of dynamics, which implies an annual increment (which can be thought of as ageing), this configuration is difficult to allign with an age based CASAL model. What I propose is we add an explicit age characteristic and increment in in the growth dynamic, thus alligning these two concepts.</w:t>
+      </w:r>
+    </w:p>
+    <w:p>
+      <w:pPr>
+        <w:pStyle w:val="Normal"/>
+        <w:rPr/>
+      </w:pPr>
+      <w:r>
+        <w:rPr/>
+      </w:r>
+    </w:p>
+    <w:p>
+      <w:pPr>
+        <w:pStyle w:val="Normal"/>
+        <w:rPr/>
+      </w:pPr>
+      <w:r>
+        <w:rPr/>
+        <w:t>IBM dynamics</w:t>
+      </w:r>
+    </w:p>
+    <w:p>
+      <w:pPr>
+        <w:pStyle w:val="Normal"/>
+        <w:rPr/>
+      </w:pPr>
+      <w:r>
+        <w:rPr/>
+      </w:r>
+    </w:p>
+    <w:p>
+      <w:pPr>
+        <w:pStyle w:val="Normal"/>
+        <w:numPr>
+          <w:ilvl w:val="0"/>
+          <w:numId w:val="1"/>
+        </w:numPr>
+        <w:rPr/>
+      </w:pPr>
+      <w:r>
+        <w:rPr/>
+        <w:t>ageing (implicit)</w:t>
+      </w:r>
+    </w:p>
+    <w:p>
+      <w:pPr>
+        <w:pStyle w:val="Normal"/>
+        <w:numPr>
+          <w:ilvl w:val="0"/>
+          <w:numId w:val="1"/>
+        </w:numPr>
+        <w:rPr/>
+      </w:pPr>
+      <w:r>
+        <w:rPr/>
+        <w:t>Calculate spawners – age based process (onotgenetic Maturity)</w:t>
+      </w:r>
+    </w:p>
+    <w:p>
+      <w:pPr>
+        <w:pStyle w:val="Normal"/>
+        <w:numPr>
+          <w:ilvl w:val="0"/>
+          <w:numId w:val="1"/>
+        </w:numPr>
+        <w:rPr/>
+      </w:pPr>
+      <w:r>
+        <w:rPr/>
+        <w:t xml:space="preserve">Calculate recruits </w:t>
+      </w:r>
+    </w:p>
+    <w:p>
+      <w:pPr>
+        <w:pStyle w:val="Normal"/>
+        <w:numPr>
+          <w:ilvl w:val="0"/>
+          <w:numId w:val="1"/>
+        </w:numPr>
+        <w:rPr/>
+      </w:pPr>
+      <w:r>
+        <w:rPr/>
+        <w:t>M</w:t>
+      </w:r>
+    </w:p>
+    <w:p>
+      <w:pPr>
+        <w:pStyle w:val="Normal"/>
+        <w:numPr>
+          <w:ilvl w:val="0"/>
+          <w:numId w:val="1"/>
+        </w:numPr>
+        <w:rPr/>
+      </w:pPr>
+      <w:r>
+        <w:rPr/>
+        <w:t xml:space="preserve">Growth </w:t>
+      </w:r>
+    </w:p>
+    <w:p>
+      <w:pPr>
+        <w:pStyle w:val="Normal"/>
+        <w:numPr>
+          <w:ilvl w:val="0"/>
+          <w:numId w:val="1"/>
+        </w:numPr>
+        <w:rPr/>
+      </w:pPr>
+      <w:r>
+        <w:rPr/>
+        <w:t>maturtation -&gt; this is when we calcualte if they are mature or not.</w:t>
+      </w:r>
+    </w:p>
+    <w:p>
+      <w:pPr>
+        <w:pStyle w:val="Normal"/>
+        <w:numPr>
+          <w:ilvl w:val="0"/>
+          <w:numId w:val="1"/>
+        </w:numPr>
+        <w:rPr/>
+      </w:pPr>
       <w:r>
         <w:rPr/>
         <w:t>movement</w:t>
@@ -647,13 +900,12 @@
     <w:p>
       <w:pPr>
         <w:pStyle w:val="Normal"/>
-        <w:rPr/>
-      </w:pPr>
-      <w:r>
-        <w:rPr/>
-        <w:tab/>
-        <w:t>-</w:t>
-      </w:r>
+        <w:numPr>
+          <w:ilvl w:val="0"/>
+          <w:numId w:val="1"/>
+        </w:numPr>
+        <w:rPr/>
+      </w:pPr>
       <w:r>
         <w:rPr/>
         <w:t>shedding</w:t>
@@ -662,50 +914,29 @@
     <w:p>
       <w:pPr>
         <w:pStyle w:val="Normal"/>
-        <w:rPr/>
-      </w:pPr>
-      <w:r>
-        <w:rPr/>
-      </w:r>
-    </w:p>
-    <w:p>
-      <w:pPr>
-        <w:pStyle w:val="Normal"/>
-        <w:rPr/>
-      </w:pPr>
-      <w:r>
-        <w:rPr/>
-        <w:t>Questions as I get stuck into this beast.</w:t>
-      </w:r>
-    </w:p>
-    <w:p>
-      <w:pPr>
-        <w:pStyle w:val="Normal"/>
-        <w:rPr/>
-      </w:pPr>
-      <w:r>
-        <w:rPr/>
-        <w:t>Find out if the scalar object scales weight or numebers?</w:t>
-      </w:r>
-    </w:p>
-    <w:p>
-      <w:pPr>
-        <w:pStyle w:val="Normal"/>
-        <w:rPr/>
-      </w:pPr>
-      <w:r>
-        <w:rPr/>
-        <w:tab/>
-        <w:t>So the scalar is a weight conversion so numbers in the model are arbitary</w:t>
-      </w:r>
-    </w:p>
-    <w:p>
-      <w:pPr>
-        <w:pStyle w:val="Normal"/>
-        <w:rPr/>
-      </w:pPr>
-      <w:r>
-        <w:rPr/>
+        <w:numPr>
+          <w:ilvl w:val="0"/>
+          <w:numId w:val="1"/>
+        </w:numPr>
+        <w:rPr/>
+      </w:pPr>
+      <w:r>
+        <w:rPr/>
+        <w:t>Tag releases</w:t>
+      </w:r>
+    </w:p>
+    <w:p>
+      <w:pPr>
+        <w:pStyle w:val="Normal"/>
+        <w:numPr>
+          <w:ilvl w:val="0"/>
+          <w:numId w:val="1"/>
+        </w:numPr>
+        <w:rPr/>
+      </w:pPr>
+      <w:r>
+        <w:rPr/>
+        <w:t>F + tag scanning</w:t>
       </w:r>
     </w:p>
     <w:p>
@@ -739,12 +970,289 @@
 </w:document>
 </file>
 
+<file path=word/numbering.xml><?xml version="1.0" encoding="utf-8"?>
+<w:numbering xmlns:w="http://schemas.openxmlformats.org/wordprocessingml/2006/main" xmlns:o="urn:schemas-microsoft-com:office:office" xmlns:r="http://schemas.openxmlformats.org/officeDocument/2006/relationships" xmlns:v="urn:schemas-microsoft-com:vml">
+  <w:abstractNum w:abstractNumId="1">
+    <w:lvl w:ilvl="0">
+      <w:start w:val="1"/>
+      <w:numFmt w:val="bullet"/>
+      <w:lvlText w:val=""/>
+      <w:lvlJc w:val="left"/>
+      <w:pPr>
+        <w:tabs>
+          <w:tab w:val="num" w:pos="720"/>
+        </w:tabs>
+        <w:ind w:left="720" w:hanging="360"/>
+      </w:pPr>
+      <w:rPr>
+        <w:rFonts w:ascii="Symbol" w:hAnsi="Symbol" w:cs="Symbol" w:hint="default"/>
+        <w:rFonts w:cs="OpenSymbol"/>
+      </w:rPr>
+    </w:lvl>
+    <w:lvl w:ilvl="1">
+      <w:start w:val="1"/>
+      <w:numFmt w:val="bullet"/>
+      <w:lvlText w:val="◦"/>
+      <w:lvlJc w:val="left"/>
+      <w:pPr>
+        <w:tabs>
+          <w:tab w:val="num" w:pos="1080"/>
+        </w:tabs>
+        <w:ind w:left="1080" w:hanging="360"/>
+      </w:pPr>
+      <w:rPr>
+        <w:rFonts w:ascii="OpenSymbol" w:hAnsi="OpenSymbol" w:cs="OpenSymbol" w:hint="default"/>
+        <w:rFonts w:cs="OpenSymbol"/>
+      </w:rPr>
+    </w:lvl>
+    <w:lvl w:ilvl="2">
+      <w:start w:val="1"/>
+      <w:numFmt w:val="bullet"/>
+      <w:lvlText w:val="▪"/>
+      <w:lvlJc w:val="left"/>
+      <w:pPr>
+        <w:tabs>
+          <w:tab w:val="num" w:pos="1440"/>
+        </w:tabs>
+        <w:ind w:left="1440" w:hanging="360"/>
+      </w:pPr>
+      <w:rPr>
+        <w:rFonts w:ascii="OpenSymbol" w:hAnsi="OpenSymbol" w:cs="OpenSymbol" w:hint="default"/>
+        <w:rFonts w:cs="OpenSymbol"/>
+      </w:rPr>
+    </w:lvl>
+    <w:lvl w:ilvl="3">
+      <w:start w:val="1"/>
+      <w:numFmt w:val="bullet"/>
+      <w:lvlText w:val=""/>
+      <w:lvlJc w:val="left"/>
+      <w:pPr>
+        <w:tabs>
+          <w:tab w:val="num" w:pos="1800"/>
+        </w:tabs>
+        <w:ind w:left="1800" w:hanging="360"/>
+      </w:pPr>
+      <w:rPr>
+        <w:rFonts w:ascii="Symbol" w:hAnsi="Symbol" w:cs="Symbol" w:hint="default"/>
+        <w:rFonts w:cs="OpenSymbol"/>
+      </w:rPr>
+    </w:lvl>
+    <w:lvl w:ilvl="4">
+      <w:start w:val="1"/>
+      <w:numFmt w:val="bullet"/>
+      <w:lvlText w:val="◦"/>
+      <w:lvlJc w:val="left"/>
+      <w:pPr>
+        <w:tabs>
+          <w:tab w:val="num" w:pos="2160"/>
+        </w:tabs>
+        <w:ind w:left="2160" w:hanging="360"/>
+      </w:pPr>
+      <w:rPr>
+        <w:rFonts w:ascii="OpenSymbol" w:hAnsi="OpenSymbol" w:cs="OpenSymbol" w:hint="default"/>
+        <w:rFonts w:cs="OpenSymbol"/>
+      </w:rPr>
+    </w:lvl>
+    <w:lvl w:ilvl="5">
+      <w:start w:val="1"/>
+      <w:numFmt w:val="bullet"/>
+      <w:lvlText w:val="▪"/>
+      <w:lvlJc w:val="left"/>
+      <w:pPr>
+        <w:tabs>
+          <w:tab w:val="num" w:pos="2520"/>
+        </w:tabs>
+        <w:ind w:left="2520" w:hanging="360"/>
+      </w:pPr>
+      <w:rPr>
+        <w:rFonts w:ascii="OpenSymbol" w:hAnsi="OpenSymbol" w:cs="OpenSymbol" w:hint="default"/>
+        <w:rFonts w:cs="OpenSymbol"/>
+      </w:rPr>
+    </w:lvl>
+    <w:lvl w:ilvl="6">
+      <w:start w:val="1"/>
+      <w:numFmt w:val="bullet"/>
+      <w:lvlText w:val=""/>
+      <w:lvlJc w:val="left"/>
+      <w:pPr>
+        <w:tabs>
+          <w:tab w:val="num" w:pos="2880"/>
+        </w:tabs>
+        <w:ind w:left="2880" w:hanging="360"/>
+      </w:pPr>
+      <w:rPr>
+        <w:rFonts w:ascii="Symbol" w:hAnsi="Symbol" w:cs="Symbol" w:hint="default"/>
+        <w:rFonts w:cs="OpenSymbol"/>
+      </w:rPr>
+    </w:lvl>
+    <w:lvl w:ilvl="7">
+      <w:start w:val="1"/>
+      <w:numFmt w:val="bullet"/>
+      <w:lvlText w:val="◦"/>
+      <w:lvlJc w:val="left"/>
+      <w:pPr>
+        <w:tabs>
+          <w:tab w:val="num" w:pos="3240"/>
+        </w:tabs>
+        <w:ind w:left="3240" w:hanging="360"/>
+      </w:pPr>
+      <w:rPr>
+        <w:rFonts w:ascii="OpenSymbol" w:hAnsi="OpenSymbol" w:cs="OpenSymbol" w:hint="default"/>
+        <w:rFonts w:cs="OpenSymbol"/>
+      </w:rPr>
+    </w:lvl>
+    <w:lvl w:ilvl="8">
+      <w:start w:val="1"/>
+      <w:numFmt w:val="bullet"/>
+      <w:lvlText w:val="▪"/>
+      <w:lvlJc w:val="left"/>
+      <w:pPr>
+        <w:tabs>
+          <w:tab w:val="num" w:pos="3600"/>
+        </w:tabs>
+        <w:ind w:left="3600" w:hanging="360"/>
+      </w:pPr>
+      <w:rPr>
+        <w:rFonts w:ascii="OpenSymbol" w:hAnsi="OpenSymbol" w:cs="OpenSymbol" w:hint="default"/>
+        <w:rFonts w:cs="OpenSymbol"/>
+      </w:rPr>
+    </w:lvl>
+  </w:abstractNum>
+  <w:abstractNum w:abstractNumId="2">
+    <w:lvl w:ilvl="0">
+      <w:start w:val="1"/>
+      <w:numFmt w:val="none"/>
+      <w:suff w:val="nothing"/>
+      <w:lvlText w:val=""/>
+      <w:lvlJc w:val="left"/>
+      <w:pPr>
+        <w:tabs>
+          <w:tab w:val="num" w:pos="432"/>
+        </w:tabs>
+        <w:ind w:left="432" w:hanging="432"/>
+      </w:pPr>
+    </w:lvl>
+    <w:lvl w:ilvl="1">
+      <w:start w:val="1"/>
+      <w:numFmt w:val="none"/>
+      <w:suff w:val="nothing"/>
+      <w:lvlText w:val=""/>
+      <w:lvlJc w:val="left"/>
+      <w:pPr>
+        <w:tabs>
+          <w:tab w:val="num" w:pos="576"/>
+        </w:tabs>
+        <w:ind w:left="576" w:hanging="576"/>
+      </w:pPr>
+    </w:lvl>
+    <w:lvl w:ilvl="2">
+      <w:start w:val="1"/>
+      <w:numFmt w:val="none"/>
+      <w:suff w:val="nothing"/>
+      <w:lvlText w:val=""/>
+      <w:lvlJc w:val="left"/>
+      <w:pPr>
+        <w:tabs>
+          <w:tab w:val="num" w:pos="720"/>
+        </w:tabs>
+        <w:ind w:left="720" w:hanging="720"/>
+      </w:pPr>
+    </w:lvl>
+    <w:lvl w:ilvl="3">
+      <w:start w:val="1"/>
+      <w:numFmt w:val="none"/>
+      <w:suff w:val="nothing"/>
+      <w:lvlText w:val=""/>
+      <w:lvlJc w:val="left"/>
+      <w:pPr>
+        <w:tabs>
+          <w:tab w:val="num" w:pos="864"/>
+        </w:tabs>
+        <w:ind w:left="864" w:hanging="864"/>
+      </w:pPr>
+    </w:lvl>
+    <w:lvl w:ilvl="4">
+      <w:start w:val="1"/>
+      <w:numFmt w:val="none"/>
+      <w:suff w:val="nothing"/>
+      <w:lvlText w:val=""/>
+      <w:lvlJc w:val="left"/>
+      <w:pPr>
+        <w:tabs>
+          <w:tab w:val="num" w:pos="1008"/>
+        </w:tabs>
+        <w:ind w:left="1008" w:hanging="1008"/>
+      </w:pPr>
+    </w:lvl>
+    <w:lvl w:ilvl="5">
+      <w:start w:val="1"/>
+      <w:numFmt w:val="none"/>
+      <w:suff w:val="nothing"/>
+      <w:lvlText w:val=""/>
+      <w:lvlJc w:val="left"/>
+      <w:pPr>
+        <w:tabs>
+          <w:tab w:val="num" w:pos="1152"/>
+        </w:tabs>
+        <w:ind w:left="1152" w:hanging="1152"/>
+      </w:pPr>
+    </w:lvl>
+    <w:lvl w:ilvl="6">
+      <w:start w:val="1"/>
+      <w:numFmt w:val="none"/>
+      <w:suff w:val="nothing"/>
+      <w:lvlText w:val=""/>
+      <w:lvlJc w:val="left"/>
+      <w:pPr>
+        <w:tabs>
+          <w:tab w:val="num" w:pos="1296"/>
+        </w:tabs>
+        <w:ind w:left="1296" w:hanging="1296"/>
+      </w:pPr>
+    </w:lvl>
+    <w:lvl w:ilvl="7">
+      <w:start w:val="1"/>
+      <w:numFmt w:val="none"/>
+      <w:suff w:val="nothing"/>
+      <w:lvlText w:val=""/>
+      <w:lvlJc w:val="left"/>
+      <w:pPr>
+        <w:tabs>
+          <w:tab w:val="num" w:pos="1440"/>
+        </w:tabs>
+        <w:ind w:left="1440" w:hanging="1440"/>
+      </w:pPr>
+    </w:lvl>
+    <w:lvl w:ilvl="8">
+      <w:start w:val="1"/>
+      <w:numFmt w:val="none"/>
+      <w:suff w:val="nothing"/>
+      <w:lvlText w:val=""/>
+      <w:lvlJc w:val="left"/>
+      <w:pPr>
+        <w:tabs>
+          <w:tab w:val="num" w:pos="1584"/>
+        </w:tabs>
+        <w:ind w:left="1584" w:hanging="1584"/>
+      </w:pPr>
+    </w:lvl>
+  </w:abstractNum>
+  <w:num w:numId="1">
+    <w:abstractNumId w:val="1"/>
+  </w:num>
+  <w:num w:numId="2">
+    <w:abstractNumId w:val="2"/>
+  </w:num>
+</w:numbering>
+</file>
+
 <file path=word/styles.xml><?xml version="1.0" encoding="utf-8"?>
 <w:styles xmlns:w="http://schemas.openxmlformats.org/wordprocessingml/2006/main" xmlns:w14="http://schemas.microsoft.com/office/word/2010/wordml" xmlns:mc="http://schemas.openxmlformats.org/markup-compatibility/2006" mc:Ignorable="w14">
   <w:docDefaults>
     <w:rPrDefault>
       <w:rPr>
         <w:rFonts w:ascii="Liberation Serif" w:hAnsi="Liberation Serif" w:eastAsia="WenQuanYi Micro Hei" w:cs="Lohit Devanagari"/>
+        <w:sz w:val="20"/>
         <w:szCs w:val="24"/>
         <w:lang w:val="en-NZ" w:eastAsia="zh-CN" w:bidi="hi-IN"/>
       </w:rPr>
@@ -767,6 +1275,13 @@
       <w:sz w:val="24"/>
       <w:szCs w:val="24"/>
       <w:lang w:val="en-NZ" w:eastAsia="zh-CN" w:bidi="hi-IN"/>
+    </w:rPr>
+  </w:style>
+  <w:style w:type="character" w:styleId="Bullets">
+    <w:name w:val="Bullets"/>
+    <w:qFormat/>
+    <w:rPr>
+      <w:rFonts w:ascii="OpenSymbol" w:hAnsi="OpenSymbol" w:eastAsia="OpenSymbol" w:cs="OpenSymbol"/>
     </w:rPr>
   </w:style>
   <w:style w:type="paragraph" w:styleId="Heading">

</xml_diff>